<commit_message>
updated documentation and project ready
</commit_message>
<xml_diff>
--- a/Hunar Kart API Documentation.docx
+++ b/Hunar Kart API Documentation.docx
@@ -141,36 +141,35 @@
           <w:lang w:eastAsia="en-IN" w:bidi="ar-SA"/>
           <w14:ligatures w14:val="none"/>
         </w:rPr>
-        <w:t>Base URL</w:t>
+        <w:t>B</w:t>
       </w:r>
       <w:r>
         <w:rPr>
           <w:rFonts w:ascii="Times New Roman" w:eastAsia="Times New Roman" w:hAnsi="Times New Roman" w:cs="Times New Roman"/>
+          <w:b/>
+          <w:bCs/>
           <w:kern w:val="0"/>
           <w:sz w:val="24"/>
           <w:szCs w:val="24"/>
           <w:lang w:eastAsia="en-IN" w:bidi="ar-SA"/>
           <w14:ligatures w14:val="none"/>
         </w:rPr>
-        <w:t xml:space="preserve">: </w:t>
+        <w:t>ackend</w:t>
       </w:r>
       <w:r>
         <w:rPr>
           <w:rFonts w:ascii="Times New Roman" w:eastAsia="Times New Roman" w:hAnsi="Times New Roman" w:cs="Times New Roman"/>
+          <w:b/>
+          <w:bCs/>
           <w:kern w:val="0"/>
           <w:sz w:val="24"/>
           <w:szCs w:val="24"/>
           <w:lang w:eastAsia="en-IN" w:bidi="ar-SA"/>
           <w14:ligatures w14:val="none"/>
         </w:rPr>
-        <w:t>https://hunar-kart.onrender.com</w:t>
+        <w:t xml:space="preserve"> URL</w:t>
       </w:r>
-      <w:bookmarkStart w:id="0" w:name="_GoBack"/>
-      <w:bookmarkEnd w:id="0"/>
-    </w:p>
-    <w:p>
-      <w:pPr>
-        <w:spacing w:before="100" w:beforeAutospacing="1" w:after="100" w:afterAutospacing="1" w:line="240" w:lineRule="auto"/>
+      <w:r>
         <w:rPr>
           <w:rFonts w:ascii="Times New Roman" w:eastAsia="Times New Roman" w:hAnsi="Times New Roman" w:cs="Times New Roman"/>
           <w:kern w:val="0"/>
@@ -179,157 +178,7 @@
           <w:lang w:eastAsia="en-IN" w:bidi="ar-SA"/>
           <w14:ligatures w14:val="none"/>
         </w:rPr>
-      </w:pPr>
-      <w:r>
-        <w:rPr>
-          <w:rFonts w:ascii="Times New Roman" w:eastAsia="Times New Roman" w:hAnsi="Times New Roman" w:cs="Times New Roman"/>
-          <w:b/>
-          <w:bCs/>
-          <w:kern w:val="0"/>
-          <w:sz w:val="24"/>
-          <w:szCs w:val="24"/>
-          <w:lang w:eastAsia="en-IN" w:bidi="ar-SA"/>
-          <w14:ligatures w14:val="none"/>
-        </w:rPr>
-        <w:t>Authentication</w:t>
-      </w:r>
-      <w:r>
-        <w:rPr>
-          <w:rFonts w:ascii="Times New Roman" w:eastAsia="Times New Roman" w:hAnsi="Times New Roman" w:cs="Times New Roman"/>
-          <w:kern w:val="0"/>
-          <w:sz w:val="24"/>
-          <w:szCs w:val="24"/>
-          <w:lang w:eastAsia="en-IN" w:bidi="ar-SA"/>
-          <w14:ligatures w14:val="none"/>
-        </w:rPr>
-        <w:t>: Bearer Token (Authorization: Bearer &lt;token&gt;)</w:t>
-      </w:r>
-    </w:p>
-    <w:p>
-      <w:pPr>
-        <w:spacing w:before="100" w:beforeAutospacing="1" w:after="100" w:afterAutospacing="1" w:line="240" w:lineRule="auto"/>
-        <w:rPr>
-          <w:rFonts w:ascii="Times New Roman" w:eastAsia="Times New Roman" w:hAnsi="Times New Roman" w:cs="Times New Roman"/>
-          <w:kern w:val="0"/>
-          <w:sz w:val="24"/>
-          <w:szCs w:val="24"/>
-          <w:lang w:eastAsia="en-IN" w:bidi="ar-SA"/>
-          <w14:ligatures w14:val="none"/>
-        </w:rPr>
-      </w:pPr>
-      <w:r>
-        <w:rPr>
-          <w:rFonts w:ascii="Times New Roman" w:eastAsia="Times New Roman" w:hAnsi="Times New Roman" w:cs="Times New Roman"/>
-          <w:b/>
-          <w:bCs/>
-          <w:kern w:val="0"/>
-          <w:sz w:val="24"/>
-          <w:szCs w:val="24"/>
-          <w:lang w:eastAsia="en-IN" w:bidi="ar-SA"/>
-          <w14:ligatures w14:val="none"/>
-        </w:rPr>
-        <w:t>Roles</w:t>
-      </w:r>
-      <w:r>
-        <w:rPr>
-          <w:rFonts w:ascii="Times New Roman" w:eastAsia="Times New Roman" w:hAnsi="Times New Roman" w:cs="Times New Roman"/>
-          <w:kern w:val="0"/>
-          <w:sz w:val="24"/>
-          <w:szCs w:val="24"/>
-          <w:lang w:eastAsia="en-IN" w:bidi="ar-SA"/>
-          <w14:ligatures w14:val="none"/>
-        </w:rPr>
-        <w:t>:</w:t>
-      </w:r>
-    </w:p>
-    <w:p>
-      <w:pPr>
-        <w:numPr>
-          <w:ilvl w:val="0"/>
-          <w:numId w:val="1"/>
-        </w:numPr>
-        <w:spacing w:after="0" w:line="240" w:lineRule="auto"/>
-        <w:rPr>
-          <w:rFonts w:ascii="Times New Roman" w:eastAsia="Times New Roman" w:hAnsi="Times New Roman" w:cs="Times New Roman"/>
-          <w:kern w:val="0"/>
-          <w:sz w:val="24"/>
-          <w:szCs w:val="24"/>
-          <w:lang w:eastAsia="en-IN" w:bidi="ar-SA"/>
-          <w14:ligatures w14:val="none"/>
-        </w:rPr>
-      </w:pPr>
-      <w:r>
-        <w:rPr>
-          <w:rFonts w:ascii="Times New Roman" w:eastAsia="Times New Roman" w:hAnsi="Times New Roman" w:cs="Times New Roman"/>
-          <w:b/>
-          <w:bCs/>
-          <w:kern w:val="0"/>
-          <w:sz w:val="24"/>
-          <w:szCs w:val="24"/>
-          <w:lang w:eastAsia="en-IN" w:bidi="ar-SA"/>
-          <w14:ligatures w14:val="none"/>
-        </w:rPr>
-        <w:t>Admin</w:t>
-      </w:r>
-      <w:r>
-        <w:rPr>
-          <w:rFonts w:ascii="Times New Roman" w:eastAsia="Times New Roman" w:hAnsi="Times New Roman" w:cs="Times New Roman"/>
-          <w:kern w:val="0"/>
-          <w:sz w:val="24"/>
-          <w:szCs w:val="24"/>
-          <w:lang w:eastAsia="en-IN" w:bidi="ar-SA"/>
-          <w14:ligatures w14:val="none"/>
-        </w:rPr>
-        <w:t>: Full access, including user management.</w:t>
-      </w:r>
-    </w:p>
-    <w:p>
-      <w:pPr>
-        <w:spacing w:after="0" w:line="240" w:lineRule="auto"/>
-        <w:ind w:left="1440"/>
-        <w:rPr>
-          <w:rFonts w:ascii="Times New Roman" w:eastAsia="Times New Roman" w:hAnsi="Times New Roman" w:cs="Times New Roman"/>
-          <w:kern w:val="0"/>
-          <w:sz w:val="24"/>
-          <w:szCs w:val="24"/>
-          <w:lang w:eastAsia="en-IN" w:bidi="ar-SA"/>
-          <w14:ligatures w14:val="none"/>
-        </w:rPr>
-      </w:pPr>
-      <w:r>
-        <w:rPr>
-          <w:rFonts w:ascii="Times New Roman" w:eastAsia="Times New Roman" w:hAnsi="Times New Roman" w:cs="Times New Roman"/>
-          <w:b/>
-          <w:kern w:val="0"/>
-          <w:sz w:val="24"/>
-          <w:szCs w:val="24"/>
-          <w:lang w:eastAsia="en-IN" w:bidi="ar-SA"/>
-          <w14:ligatures w14:val="none"/>
-        </w:rPr>
-        <w:t>Email</w:t>
-      </w:r>
-      <w:r>
-        <w:rPr>
-          <w:rFonts w:ascii="Times New Roman" w:eastAsia="Times New Roman" w:hAnsi="Times New Roman" w:cs="Times New Roman"/>
-          <w:b/>
-          <w:kern w:val="0"/>
-          <w:sz w:val="24"/>
-          <w:szCs w:val="24"/>
-          <w:lang w:eastAsia="en-IN" w:bidi="ar-SA"/>
-          <w14:ligatures w14:val="none"/>
-        </w:rPr>
-        <w:t xml:space="preserve"> =&gt;</w:t>
-      </w:r>
-      <w:r>
-        <w:rPr>
-          <w:rFonts w:ascii="Times New Roman" w:eastAsia="Times New Roman" w:hAnsi="Times New Roman" w:cs="Times New Roman"/>
-          <w:kern w:val="0"/>
-          <w:sz w:val="24"/>
-          <w:szCs w:val="24"/>
-          <w:lang w:eastAsia="en-IN" w:bidi="ar-SA"/>
-          <w14:ligatures w14:val="none"/>
-        </w:rPr>
-        <w:t xml:space="preserve"> </w:t>
+        <w:t xml:space="preserve">: </w:t>
       </w:r>
       <w:hyperlink r:id="rId5" w:history="1">
         <w:r>
@@ -342,14 +191,15 @@
             <w:lang w:eastAsia="en-IN" w:bidi="ar-SA"/>
             <w14:ligatures w14:val="none"/>
           </w:rPr>
-          <w:t>harsh.admin@hunarkart.com</w:t>
+          <w:t>https://hunar-kart.onrender.com</w:t>
         </w:r>
       </w:hyperlink>
+      <w:bookmarkStart w:id="0" w:name="_GoBack"/>
+      <w:bookmarkEnd w:id="0"/>
     </w:p>
     <w:p>
       <w:pPr>
-        <w:spacing w:after="0" w:line="240" w:lineRule="auto"/>
-        <w:ind w:left="1440"/>
+        <w:spacing w:before="100" w:beforeAutospacing="1" w:after="100" w:afterAutospacing="1" w:line="240" w:lineRule="auto"/>
         <w:rPr>
           <w:rFonts w:ascii="Times New Roman" w:eastAsia="Times New Roman" w:hAnsi="Times New Roman" w:cs="Times New Roman"/>
           <w:kern w:val="0"/>
@@ -363,167 +213,14 @@
         <w:rPr>
           <w:rFonts w:ascii="Times New Roman" w:eastAsia="Times New Roman" w:hAnsi="Times New Roman" w:cs="Times New Roman"/>
           <w:b/>
+          <w:bCs/>
           <w:kern w:val="0"/>
           <w:sz w:val="24"/>
           <w:szCs w:val="24"/>
           <w:lang w:eastAsia="en-IN" w:bidi="ar-SA"/>
           <w14:ligatures w14:val="none"/>
         </w:rPr>
-        <w:t>Password</w:t>
-      </w:r>
-      <w:r>
-        <w:rPr>
-          <w:rFonts w:ascii="Times New Roman" w:eastAsia="Times New Roman" w:hAnsi="Times New Roman" w:cs="Times New Roman"/>
-          <w:kern w:val="0"/>
-          <w:sz w:val="24"/>
-          <w:szCs w:val="24"/>
-          <w:lang w:eastAsia="en-IN" w:bidi="ar-SA"/>
-          <w14:ligatures w14:val="none"/>
-        </w:rPr>
-        <w:t xml:space="preserve"> </w:t>
-      </w:r>
-      <w:r>
-        <w:rPr>
-          <w:rFonts w:ascii="Times New Roman" w:eastAsia="Times New Roman" w:hAnsi="Times New Roman" w:cs="Times New Roman"/>
-          <w:b/>
-          <w:kern w:val="0"/>
-          <w:sz w:val="24"/>
-          <w:szCs w:val="24"/>
-          <w:lang w:eastAsia="en-IN" w:bidi="ar-SA"/>
-          <w14:ligatures w14:val="none"/>
-        </w:rPr>
-        <w:t>=&gt;</w:t>
-      </w:r>
-      <w:r>
-        <w:rPr>
-          <w:rFonts w:ascii="Times New Roman" w:eastAsia="Times New Roman" w:hAnsi="Times New Roman" w:cs="Times New Roman"/>
-          <w:kern w:val="0"/>
-          <w:sz w:val="24"/>
-          <w:szCs w:val="24"/>
-          <w:lang w:eastAsia="en-IN" w:bidi="ar-SA"/>
-          <w14:ligatures w14:val="none"/>
-        </w:rPr>
-        <w:t xml:space="preserve"> harsh123</w:t>
-      </w:r>
-    </w:p>
-    <w:p>
-      <w:pPr>
-        <w:spacing w:after="0" w:line="240" w:lineRule="auto"/>
-        <w:ind w:left="1440"/>
-        <w:rPr>
-          <w:rFonts w:ascii="Times New Roman" w:eastAsia="Times New Roman" w:hAnsi="Times New Roman" w:cs="Times New Roman"/>
-          <w:kern w:val="0"/>
-          <w:sz w:val="24"/>
-          <w:szCs w:val="24"/>
-          <w:lang w:eastAsia="en-IN" w:bidi="ar-SA"/>
-          <w14:ligatures w14:val="none"/>
-        </w:rPr>
-      </w:pPr>
-    </w:p>
-    <w:p>
-      <w:pPr>
-        <w:numPr>
-          <w:ilvl w:val="0"/>
-          <w:numId w:val="1"/>
-        </w:numPr>
-        <w:spacing w:after="0" w:line="240" w:lineRule="auto"/>
-        <w:rPr>
-          <w:rFonts w:ascii="Times New Roman" w:eastAsia="Times New Roman" w:hAnsi="Times New Roman" w:cs="Times New Roman"/>
-          <w:kern w:val="0"/>
-          <w:sz w:val="24"/>
-          <w:szCs w:val="24"/>
-          <w:lang w:eastAsia="en-IN" w:bidi="ar-SA"/>
-          <w14:ligatures w14:val="none"/>
-        </w:rPr>
-      </w:pPr>
-      <w:r>
-        <w:rPr>
-          <w:rFonts w:ascii="Times New Roman" w:eastAsia="Times New Roman" w:hAnsi="Times New Roman" w:cs="Times New Roman"/>
-          <w:b/>
-          <w:bCs/>
-          <w:kern w:val="0"/>
-          <w:sz w:val="24"/>
-          <w:szCs w:val="24"/>
-          <w:lang w:eastAsia="en-IN" w:bidi="ar-SA"/>
-          <w14:ligatures w14:val="none"/>
-        </w:rPr>
-        <w:t>Portal</w:t>
-      </w:r>
-      <w:r>
-        <w:rPr>
-          <w:rFonts w:ascii="Times New Roman" w:eastAsia="Times New Roman" w:hAnsi="Times New Roman" w:cs="Times New Roman"/>
-          <w:b/>
-          <w:bCs/>
-          <w:kern w:val="0"/>
-          <w:sz w:val="24"/>
-          <w:szCs w:val="24"/>
-          <w:lang w:eastAsia="en-IN" w:bidi="ar-SA"/>
-          <w14:ligatures w14:val="none"/>
-        </w:rPr>
-        <w:t xml:space="preserve"> </w:t>
-      </w:r>
-      <w:r>
-        <w:rPr>
-          <w:rFonts w:ascii="Times New Roman" w:eastAsia="Times New Roman" w:hAnsi="Times New Roman" w:cs="Times New Roman"/>
-          <w:b/>
-          <w:bCs/>
-          <w:kern w:val="0"/>
-          <w:sz w:val="24"/>
-          <w:szCs w:val="24"/>
-          <w:lang w:eastAsia="en-IN" w:bidi="ar-SA"/>
-          <w14:ligatures w14:val="none"/>
-        </w:rPr>
-        <w:t>Operator</w:t>
-      </w:r>
-      <w:r>
-        <w:rPr>
-          <w:rFonts w:ascii="Times New Roman" w:eastAsia="Times New Roman" w:hAnsi="Times New Roman" w:cs="Times New Roman"/>
-          <w:kern w:val="0"/>
-          <w:sz w:val="24"/>
-          <w:szCs w:val="24"/>
-          <w:lang w:eastAsia="en-IN" w:bidi="ar-SA"/>
-          <w14:ligatures w14:val="none"/>
-        </w:rPr>
-        <w:t>: Manages artisans, items, and sales.</w:t>
-      </w:r>
-    </w:p>
-    <w:p>
-      <w:pPr>
-        <w:pStyle w:val="ListParagraph"/>
-        <w:spacing w:after="0" w:line="240" w:lineRule="auto"/>
-        <w:ind w:left="1440"/>
-        <w:rPr>
-          <w:rFonts w:ascii="Times New Roman" w:eastAsia="Times New Roman" w:hAnsi="Times New Roman" w:cs="Times New Roman"/>
-          <w:kern w:val="0"/>
-          <w:sz w:val="24"/>
-          <w:szCs w:val="24"/>
-          <w:lang w:eastAsia="en-IN" w:bidi="ar-SA"/>
-          <w14:ligatures w14:val="none"/>
-        </w:rPr>
-      </w:pPr>
-      <w:r>
-        <w:rPr>
-          <w:rFonts w:ascii="Times New Roman" w:eastAsia="Times New Roman" w:hAnsi="Times New Roman" w:cs="Times New Roman"/>
-          <w:b/>
-          <w:kern w:val="0"/>
-          <w:sz w:val="24"/>
-          <w:szCs w:val="24"/>
-          <w:lang w:eastAsia="en-IN" w:bidi="ar-SA"/>
-          <w14:ligatures w14:val="none"/>
-        </w:rPr>
-        <w:t>Email</w:t>
-      </w:r>
-      <w:r>
-        <w:rPr>
-          <w:rFonts w:ascii="Times New Roman" w:eastAsia="Times New Roman" w:hAnsi="Times New Roman" w:cs="Times New Roman"/>
-          <w:b/>
-          <w:kern w:val="0"/>
-          <w:sz w:val="24"/>
-          <w:szCs w:val="24"/>
-          <w:lang w:eastAsia="en-IN" w:bidi="ar-SA"/>
-          <w14:ligatures w14:val="none"/>
-        </w:rPr>
-        <w:t xml:space="preserve"> =&gt;</w:t>
+        <w:t>Frontend URL:</w:t>
       </w:r>
       <w:r>
         <w:rPr>
@@ -547,9 +244,337 @@
             <w:lang w:eastAsia="en-IN" w:bidi="ar-SA"/>
             <w14:ligatures w14:val="none"/>
           </w:rPr>
-          <w:t>chitrang.portaloperator@hunarkart.com</w:t>
+          <w:t>https://hunar-kart-g9p6.onrender</w:t>
+        </w:r>
+        <w:r>
+          <w:rPr>
+            <w:rStyle w:val="Hyperlink"/>
+            <w:rFonts w:ascii="Times New Roman" w:eastAsia="Times New Roman" w:hAnsi="Times New Roman" w:cs="Times New Roman"/>
+            <w:kern w:val="0"/>
+            <w:sz w:val="24"/>
+            <w:szCs w:val="24"/>
+            <w:lang w:eastAsia="en-IN" w:bidi="ar-SA"/>
+            <w14:ligatures w14:val="none"/>
+          </w:rPr>
+          <w:t>.</w:t>
+        </w:r>
+        <w:r>
+          <w:rPr>
+            <w:rStyle w:val="Hyperlink"/>
+            <w:rFonts w:ascii="Times New Roman" w:eastAsia="Times New Roman" w:hAnsi="Times New Roman" w:cs="Times New Roman"/>
+            <w:kern w:val="0"/>
+            <w:sz w:val="24"/>
+            <w:szCs w:val="24"/>
+            <w:lang w:eastAsia="en-IN" w:bidi="ar-SA"/>
+            <w14:ligatures w14:val="none"/>
+          </w:rPr>
+          <w:t>com</w:t>
         </w:r>
       </w:hyperlink>
+    </w:p>
+    <w:p>
+      <w:pPr>
+        <w:spacing w:before="100" w:beforeAutospacing="1" w:after="100" w:afterAutospacing="1" w:line="240" w:lineRule="auto"/>
+        <w:rPr>
+          <w:rFonts w:ascii="Times New Roman" w:eastAsia="Times New Roman" w:hAnsi="Times New Roman" w:cs="Times New Roman"/>
+          <w:kern w:val="0"/>
+          <w:sz w:val="24"/>
+          <w:szCs w:val="24"/>
+          <w:lang w:eastAsia="en-IN" w:bidi="ar-SA"/>
+          <w14:ligatures w14:val="none"/>
+        </w:rPr>
+      </w:pPr>
+      <w:r>
+        <w:rPr>
+          <w:rFonts w:ascii="Times New Roman" w:eastAsia="Times New Roman" w:hAnsi="Times New Roman" w:cs="Times New Roman"/>
+          <w:b/>
+          <w:bCs/>
+          <w:kern w:val="0"/>
+          <w:sz w:val="24"/>
+          <w:szCs w:val="24"/>
+          <w:lang w:eastAsia="en-IN" w:bidi="ar-SA"/>
+          <w14:ligatures w14:val="none"/>
+        </w:rPr>
+        <w:t>Authentication</w:t>
+      </w:r>
+      <w:r>
+        <w:rPr>
+          <w:rFonts w:ascii="Times New Roman" w:eastAsia="Times New Roman" w:hAnsi="Times New Roman" w:cs="Times New Roman"/>
+          <w:kern w:val="0"/>
+          <w:sz w:val="24"/>
+          <w:szCs w:val="24"/>
+          <w:lang w:eastAsia="en-IN" w:bidi="ar-SA"/>
+          <w14:ligatures w14:val="none"/>
+        </w:rPr>
+        <w:t>: Bearer Token (Authorization: Bearer &lt;token&gt;)</w:t>
+      </w:r>
+    </w:p>
+    <w:p>
+      <w:pPr>
+        <w:spacing w:before="100" w:beforeAutospacing="1" w:after="100" w:afterAutospacing="1" w:line="240" w:lineRule="auto"/>
+        <w:rPr>
+          <w:rFonts w:ascii="Times New Roman" w:eastAsia="Times New Roman" w:hAnsi="Times New Roman" w:cs="Times New Roman"/>
+          <w:kern w:val="0"/>
+          <w:sz w:val="24"/>
+          <w:szCs w:val="24"/>
+          <w:lang w:eastAsia="en-IN" w:bidi="ar-SA"/>
+          <w14:ligatures w14:val="none"/>
+        </w:rPr>
+      </w:pPr>
+      <w:r>
+        <w:rPr>
+          <w:rFonts w:ascii="Times New Roman" w:eastAsia="Times New Roman" w:hAnsi="Times New Roman" w:cs="Times New Roman"/>
+          <w:b/>
+          <w:bCs/>
+          <w:kern w:val="0"/>
+          <w:sz w:val="24"/>
+          <w:szCs w:val="24"/>
+          <w:lang w:eastAsia="en-IN" w:bidi="ar-SA"/>
+          <w14:ligatures w14:val="none"/>
+        </w:rPr>
+        <w:t>Roles</w:t>
+      </w:r>
+      <w:r>
+        <w:rPr>
+          <w:rFonts w:ascii="Times New Roman" w:eastAsia="Times New Roman" w:hAnsi="Times New Roman" w:cs="Times New Roman"/>
+          <w:kern w:val="0"/>
+          <w:sz w:val="24"/>
+          <w:szCs w:val="24"/>
+          <w:lang w:eastAsia="en-IN" w:bidi="ar-SA"/>
+          <w14:ligatures w14:val="none"/>
+        </w:rPr>
+        <w:t>:</w:t>
+      </w:r>
+    </w:p>
+    <w:p>
+      <w:pPr>
+        <w:numPr>
+          <w:ilvl w:val="0"/>
+          <w:numId w:val="1"/>
+        </w:numPr>
+        <w:spacing w:after="0" w:line="240" w:lineRule="auto"/>
+        <w:rPr>
+          <w:rFonts w:ascii="Times New Roman" w:eastAsia="Times New Roman" w:hAnsi="Times New Roman" w:cs="Times New Roman"/>
+          <w:kern w:val="0"/>
+          <w:sz w:val="24"/>
+          <w:szCs w:val="24"/>
+          <w:lang w:eastAsia="en-IN" w:bidi="ar-SA"/>
+          <w14:ligatures w14:val="none"/>
+        </w:rPr>
+      </w:pPr>
+      <w:r>
+        <w:rPr>
+          <w:rFonts w:ascii="Times New Roman" w:eastAsia="Times New Roman" w:hAnsi="Times New Roman" w:cs="Times New Roman"/>
+          <w:b/>
+          <w:bCs/>
+          <w:kern w:val="0"/>
+          <w:sz w:val="24"/>
+          <w:szCs w:val="24"/>
+          <w:lang w:eastAsia="en-IN" w:bidi="ar-SA"/>
+          <w14:ligatures w14:val="none"/>
+        </w:rPr>
+        <w:t>Admin</w:t>
+      </w:r>
+      <w:r>
+        <w:rPr>
+          <w:rFonts w:ascii="Times New Roman" w:eastAsia="Times New Roman" w:hAnsi="Times New Roman" w:cs="Times New Roman"/>
+          <w:kern w:val="0"/>
+          <w:sz w:val="24"/>
+          <w:szCs w:val="24"/>
+          <w:lang w:eastAsia="en-IN" w:bidi="ar-SA"/>
+          <w14:ligatures w14:val="none"/>
+        </w:rPr>
+        <w:t>: Full access, including user management.</w:t>
+      </w:r>
+    </w:p>
+    <w:p>
+      <w:pPr>
+        <w:spacing w:after="0" w:line="240" w:lineRule="auto"/>
+        <w:ind w:left="1440"/>
+        <w:rPr>
+          <w:rFonts w:ascii="Times New Roman" w:eastAsia="Times New Roman" w:hAnsi="Times New Roman" w:cs="Times New Roman"/>
+          <w:kern w:val="0"/>
+          <w:sz w:val="24"/>
+          <w:szCs w:val="24"/>
+          <w:lang w:eastAsia="en-IN" w:bidi="ar-SA"/>
+          <w14:ligatures w14:val="none"/>
+        </w:rPr>
+      </w:pPr>
+      <w:r>
+        <w:rPr>
+          <w:rFonts w:ascii="Times New Roman" w:eastAsia="Times New Roman" w:hAnsi="Times New Roman" w:cs="Times New Roman"/>
+          <w:b/>
+          <w:kern w:val="0"/>
+          <w:sz w:val="24"/>
+          <w:szCs w:val="24"/>
+          <w:lang w:eastAsia="en-IN" w:bidi="ar-SA"/>
+          <w14:ligatures w14:val="none"/>
+        </w:rPr>
+        <w:t>Email =&gt;</w:t>
+      </w:r>
+      <w:r>
+        <w:rPr>
+          <w:rFonts w:ascii="Times New Roman" w:eastAsia="Times New Roman" w:hAnsi="Times New Roman" w:cs="Times New Roman"/>
+          <w:kern w:val="0"/>
+          <w:sz w:val="24"/>
+          <w:szCs w:val="24"/>
+          <w:lang w:eastAsia="en-IN" w:bidi="ar-SA"/>
+          <w14:ligatures w14:val="none"/>
+        </w:rPr>
+        <w:t xml:space="preserve"> </w:t>
+      </w:r>
+      <w:r>
+        <w:rPr>
+          <w:rFonts w:ascii="Times New Roman" w:eastAsia="Times New Roman" w:hAnsi="Times New Roman" w:cs="Times New Roman"/>
+          <w:kern w:val="0"/>
+          <w:sz w:val="24"/>
+          <w:szCs w:val="24"/>
+          <w:lang w:eastAsia="en-IN" w:bidi="ar-SA"/>
+          <w14:ligatures w14:val="none"/>
+        </w:rPr>
+        <w:t>harsh.admin@hunarkart.com</w:t>
+      </w:r>
+    </w:p>
+    <w:p>
+      <w:pPr>
+        <w:spacing w:after="0" w:line="240" w:lineRule="auto"/>
+        <w:ind w:left="1440"/>
+        <w:rPr>
+          <w:rFonts w:ascii="Times New Roman" w:eastAsia="Times New Roman" w:hAnsi="Times New Roman" w:cs="Times New Roman"/>
+          <w:kern w:val="0"/>
+          <w:sz w:val="24"/>
+          <w:szCs w:val="24"/>
+          <w:lang w:eastAsia="en-IN" w:bidi="ar-SA"/>
+          <w14:ligatures w14:val="none"/>
+        </w:rPr>
+      </w:pPr>
+      <w:r>
+        <w:rPr>
+          <w:rFonts w:ascii="Times New Roman" w:eastAsia="Times New Roman" w:hAnsi="Times New Roman" w:cs="Times New Roman"/>
+          <w:b/>
+          <w:kern w:val="0"/>
+          <w:sz w:val="24"/>
+          <w:szCs w:val="24"/>
+          <w:lang w:eastAsia="en-IN" w:bidi="ar-SA"/>
+          <w14:ligatures w14:val="none"/>
+        </w:rPr>
+        <w:t>Password</w:t>
+      </w:r>
+      <w:r>
+        <w:rPr>
+          <w:rFonts w:ascii="Times New Roman" w:eastAsia="Times New Roman" w:hAnsi="Times New Roman" w:cs="Times New Roman"/>
+          <w:kern w:val="0"/>
+          <w:sz w:val="24"/>
+          <w:szCs w:val="24"/>
+          <w:lang w:eastAsia="en-IN" w:bidi="ar-SA"/>
+          <w14:ligatures w14:val="none"/>
+        </w:rPr>
+        <w:t xml:space="preserve"> </w:t>
+      </w:r>
+      <w:r>
+        <w:rPr>
+          <w:rFonts w:ascii="Times New Roman" w:eastAsia="Times New Roman" w:hAnsi="Times New Roman" w:cs="Times New Roman"/>
+          <w:b/>
+          <w:kern w:val="0"/>
+          <w:sz w:val="24"/>
+          <w:szCs w:val="24"/>
+          <w:lang w:eastAsia="en-IN" w:bidi="ar-SA"/>
+          <w14:ligatures w14:val="none"/>
+        </w:rPr>
+        <w:t>=&gt;</w:t>
+      </w:r>
+      <w:r>
+        <w:rPr>
+          <w:rFonts w:ascii="Times New Roman" w:eastAsia="Times New Roman" w:hAnsi="Times New Roman" w:cs="Times New Roman"/>
+          <w:kern w:val="0"/>
+          <w:sz w:val="24"/>
+          <w:szCs w:val="24"/>
+          <w:lang w:eastAsia="en-IN" w:bidi="ar-SA"/>
+          <w14:ligatures w14:val="none"/>
+        </w:rPr>
+        <w:t xml:space="preserve"> harsh123</w:t>
+      </w:r>
+    </w:p>
+    <w:p>
+      <w:pPr>
+        <w:spacing w:after="0" w:line="240" w:lineRule="auto"/>
+        <w:ind w:left="1440"/>
+        <w:rPr>
+          <w:rFonts w:ascii="Times New Roman" w:eastAsia="Times New Roman" w:hAnsi="Times New Roman" w:cs="Times New Roman"/>
+          <w:kern w:val="0"/>
+          <w:sz w:val="24"/>
+          <w:szCs w:val="24"/>
+          <w:lang w:eastAsia="en-IN" w:bidi="ar-SA"/>
+          <w14:ligatures w14:val="none"/>
+        </w:rPr>
+      </w:pPr>
+    </w:p>
+    <w:p>
+      <w:pPr>
+        <w:numPr>
+          <w:ilvl w:val="0"/>
+          <w:numId w:val="1"/>
+        </w:numPr>
+        <w:spacing w:after="0" w:line="240" w:lineRule="auto"/>
+        <w:rPr>
+          <w:rFonts w:ascii="Times New Roman" w:eastAsia="Times New Roman" w:hAnsi="Times New Roman" w:cs="Times New Roman"/>
+          <w:kern w:val="0"/>
+          <w:sz w:val="24"/>
+          <w:szCs w:val="24"/>
+          <w:lang w:eastAsia="en-IN" w:bidi="ar-SA"/>
+          <w14:ligatures w14:val="none"/>
+        </w:rPr>
+      </w:pPr>
+      <w:r>
+        <w:rPr>
+          <w:rFonts w:ascii="Times New Roman" w:eastAsia="Times New Roman" w:hAnsi="Times New Roman" w:cs="Times New Roman"/>
+          <w:b/>
+          <w:bCs/>
+          <w:kern w:val="0"/>
+          <w:sz w:val="24"/>
+          <w:szCs w:val="24"/>
+          <w:lang w:eastAsia="en-IN" w:bidi="ar-SA"/>
+          <w14:ligatures w14:val="none"/>
+        </w:rPr>
+        <w:t>Portal</w:t>
+      </w:r>
+      <w:r>
+        <w:rPr>
+          <w:rFonts w:ascii="Times New Roman" w:eastAsia="Times New Roman" w:hAnsi="Times New Roman" w:cs="Times New Roman"/>
+          <w:b/>
+          <w:bCs/>
+          <w:kern w:val="0"/>
+          <w:sz w:val="24"/>
+          <w:szCs w:val="24"/>
+          <w:lang w:eastAsia="en-IN" w:bidi="ar-SA"/>
+          <w14:ligatures w14:val="none"/>
+        </w:rPr>
+        <w:t xml:space="preserve"> </w:t>
+      </w:r>
+      <w:r>
+        <w:rPr>
+          <w:rFonts w:ascii="Times New Roman" w:eastAsia="Times New Roman" w:hAnsi="Times New Roman" w:cs="Times New Roman"/>
+          <w:b/>
+          <w:bCs/>
+          <w:kern w:val="0"/>
+          <w:sz w:val="24"/>
+          <w:szCs w:val="24"/>
+          <w:lang w:eastAsia="en-IN" w:bidi="ar-SA"/>
+          <w14:ligatures w14:val="none"/>
+        </w:rPr>
+        <w:t>Operator</w:t>
+      </w:r>
+      <w:r>
+        <w:rPr>
+          <w:rFonts w:ascii="Times New Roman" w:eastAsia="Times New Roman" w:hAnsi="Times New Roman" w:cs="Times New Roman"/>
+          <w:kern w:val="0"/>
+          <w:sz w:val="24"/>
+          <w:szCs w:val="24"/>
+          <w:lang w:eastAsia="en-IN" w:bidi="ar-SA"/>
+          <w14:ligatures w14:val="none"/>
+        </w:rPr>
+        <w:t>: Manages artisans, items, and sales.</w:t>
+      </w:r>
     </w:p>
     <w:p>
       <w:pPr>
@@ -575,19 +600,56 @@
           <w:lang w:eastAsia="en-IN" w:bidi="ar-SA"/>
           <w14:ligatures w14:val="none"/>
         </w:rPr>
-        <w:t>Password</w:t>
+        <w:t>Email =&gt;</w:t>
       </w:r>
       <w:r>
         <w:rPr>
           <w:rFonts w:ascii="Times New Roman" w:eastAsia="Times New Roman" w:hAnsi="Times New Roman" w:cs="Times New Roman"/>
-          <w:b/>
           <w:kern w:val="0"/>
           <w:sz w:val="24"/>
           <w:szCs w:val="24"/>
           <w:lang w:eastAsia="en-IN" w:bidi="ar-SA"/>
           <w14:ligatures w14:val="none"/>
         </w:rPr>
-        <w:t xml:space="preserve"> =&gt;</w:t>
+        <w:t xml:space="preserve"> </w:t>
+      </w:r>
+      <w:r>
+        <w:rPr>
+          <w:rFonts w:ascii="Times New Roman" w:eastAsia="Times New Roman" w:hAnsi="Times New Roman" w:cs="Times New Roman"/>
+          <w:kern w:val="0"/>
+          <w:sz w:val="24"/>
+          <w:szCs w:val="24"/>
+          <w:lang w:eastAsia="en-IN" w:bidi="ar-SA"/>
+          <w14:ligatures w14:val="none"/>
+        </w:rPr>
+        <w:t>chitrang.portaloperator@hunarkart.com</w:t>
+      </w:r>
+    </w:p>
+    <w:p>
+      <w:pPr>
+        <w:pStyle w:val="ListParagraph"/>
+        <w:spacing w:after="0" w:line="240" w:lineRule="auto"/>
+        <w:ind w:left="1440"/>
+        <w:rPr>
+          <w:rFonts w:ascii="Times New Roman" w:eastAsia="Times New Roman" w:hAnsi="Times New Roman" w:cs="Times New Roman"/>
+          <w:kern w:val="0"/>
+          <w:sz w:val="24"/>
+          <w:szCs w:val="24"/>
+          <w:lang w:eastAsia="en-IN" w:bidi="ar-SA"/>
+          <w14:ligatures w14:val="none"/>
+        </w:rPr>
+      </w:pPr>
+      <w:r>
+        <w:rPr>
+          <w:rFonts w:ascii="Times New Roman" w:eastAsia="Times New Roman" w:hAnsi="Times New Roman" w:cs="Times New Roman"/>
+          <w:b/>
+          <w:kern w:val="0"/>
+          <w:sz w:val="24"/>
+          <w:szCs w:val="24"/>
+          <w:lang w:eastAsia="en-IN" w:bidi="ar-SA"/>
+          <w14:ligatures w14:val="none"/>
+        </w:rPr>
+        <w:t>Password =&gt;</w:t>
       </w:r>
       <w:r>
         <w:rPr>
@@ -623,7 +685,7 @@
           <w14:ligatures w14:val="none"/>
         </w:rPr>
         <w:pict>
-          <v:rect id="_x0000_i1026" style="width:0;height:1.5pt" o:hralign="center" o:hrstd="t" o:hr="t" fillcolor="#a0a0a0" stroked="f"/>
+          <v:rect id="_x0000_i1025" style="width:0;height:1.5pt" o:hralign="center" o:hrstd="t" o:hr="t" fillcolor="#a0a0a0" stroked="f"/>
         </w:pict>
       </w:r>
     </w:p>
@@ -2521,7 +2583,7 @@
           <w14:ligatures w14:val="none"/>
         </w:rPr>
         <w:pict>
-          <v:rect id="_x0000_i1027" style="width:0;height:1.5pt" o:hralign="center" o:hrstd="t" o:hr="t" fillcolor="#a0a0a0" stroked="f"/>
+          <v:rect id="_x0000_i1026" style="width:0;height:1.5pt" o:hralign="center" o:hrstd="t" o:hr="t" fillcolor="#a0a0a0" stroked="f"/>
         </w:pict>
       </w:r>
     </w:p>
@@ -2629,7 +2691,6 @@
           <w:lang w:eastAsia="en-IN" w:bidi="ar-SA"/>
           <w14:ligatures w14:val="none"/>
         </w:rPr>
-        <w:lastRenderedPageBreak/>
         <w:t>2. Artisan Routes (/artisans)</w:t>
       </w:r>
     </w:p>
@@ -3734,7 +3795,7 @@
           <w14:ligatures w14:val="none"/>
         </w:rPr>
         <w:pict>
-          <v:rect id="_x0000_i1028" style="width:0;height:1.5pt" o:hralign="center" o:hrstd="t" o:hr="t" fillcolor="#a0a0a0" stroked="f"/>
+          <v:rect id="_x0000_i1027" style="width:0;height:1.5pt" o:hralign="center" o:hrstd="t" o:hr="t" fillcolor="#a0a0a0" stroked="f"/>
         </w:pict>
       </w:r>
     </w:p>
@@ -4473,7 +4534,7 @@
                 <w:lang w:eastAsia="en-IN" w:bidi="ar-SA"/>
                 <w14:ligatures w14:val="none"/>
               </w:rPr>
-              <w:t>GET</w:t>
+              <w:t>DELETE</w:t>
             </w:r>
           </w:p>
         </w:tc>
@@ -4546,7 +4607,7 @@
                 <w:lang w:eastAsia="en-IN" w:bidi="ar-SA"/>
                 <w14:ligatures w14:val="none"/>
               </w:rPr>
-              <w:t>Retrieves a single agreement by its ID.</w:t>
+              <w:t>Deletes an agreement and its associated file.</w:t>
             </w:r>
           </w:p>
         </w:tc>
@@ -4556,36 +4617,23 @@
           <w:tcPr>
             <w:cnfStyle w:val="001000000000" w:firstRow="0" w:lastRow="0" w:firstColumn="1" w:lastColumn="0" w:oddVBand="0" w:evenVBand="0" w:oddHBand="0" w:evenHBand="0" w:firstRowFirstColumn="0" w:firstRowLastColumn="0" w:lastRowFirstColumn="0" w:lastRowLastColumn="0"/>
             <w:tcW w:w="0" w:type="auto"/>
-            <w:hideMark/>
-          </w:tcPr>
-          <w:p>
-            <w:pPr>
-              <w:rPr>
-                <w:rFonts w:ascii="Times New Roman" w:eastAsia="Times New Roman" w:hAnsi="Times New Roman" w:cs="Times New Roman"/>
-                <w:kern w:val="0"/>
-                <w:sz w:val="24"/>
-                <w:szCs w:val="24"/>
-                <w:lang w:eastAsia="en-IN" w:bidi="ar-SA"/>
-                <w14:ligatures w14:val="none"/>
-              </w:rPr>
-            </w:pPr>
-            <w:r>
-              <w:rPr>
-                <w:rFonts w:ascii="Times New Roman" w:eastAsia="Times New Roman" w:hAnsi="Times New Roman" w:cs="Times New Roman"/>
-                <w:kern w:val="0"/>
-                <w:sz w:val="24"/>
-                <w:szCs w:val="24"/>
-                <w:lang w:eastAsia="en-IN" w:bidi="ar-SA"/>
-                <w14:ligatures w14:val="none"/>
-              </w:rPr>
-              <w:t>3.4</w:t>
-            </w:r>
-          </w:p>
-        </w:tc>
-        <w:tc>
-          <w:tcPr>
-            <w:tcW w:w="0" w:type="auto"/>
-            <w:hideMark/>
+          </w:tcPr>
+          <w:p>
+            <w:pPr>
+              <w:rPr>
+                <w:rFonts w:ascii="Times New Roman" w:eastAsia="Times New Roman" w:hAnsi="Times New Roman" w:cs="Times New Roman"/>
+                <w:kern w:val="0"/>
+                <w:sz w:val="24"/>
+                <w:szCs w:val="24"/>
+                <w:lang w:eastAsia="en-IN" w:bidi="ar-SA"/>
+                <w14:ligatures w14:val="none"/>
+              </w:rPr>
+            </w:pPr>
+          </w:p>
+        </w:tc>
+        <w:tc>
+          <w:tcPr>
+            <w:tcW w:w="0" w:type="auto"/>
           </w:tcPr>
           <w:p>
             <w:pPr>
@@ -4599,36 +4647,11 @@
                 <w14:ligatures w14:val="none"/>
               </w:rPr>
             </w:pPr>
-            <w:r>
-              <w:rPr>
-                <w:rFonts w:ascii="Times New Roman" w:eastAsia="Times New Roman" w:hAnsi="Times New Roman" w:cs="Times New Roman"/>
-                <w:kern w:val="0"/>
-                <w:sz w:val="24"/>
-                <w:szCs w:val="24"/>
-                <w:lang w:eastAsia="en-IN" w:bidi="ar-SA"/>
-                <w14:ligatures w14:val="none"/>
-              </w:rPr>
-              <w:t>/:</w:t>
-            </w:r>
-            <w:proofErr w:type="spellStart"/>
-            <w:r>
-              <w:rPr>
-                <w:rFonts w:ascii="Times New Roman" w:eastAsia="Times New Roman" w:hAnsi="Times New Roman" w:cs="Times New Roman"/>
-                <w:kern w:val="0"/>
-                <w:sz w:val="24"/>
-                <w:szCs w:val="24"/>
-                <w:lang w:eastAsia="en-IN" w:bidi="ar-SA"/>
-                <w14:ligatures w14:val="none"/>
-              </w:rPr>
-              <w:t>documentId</w:t>
-            </w:r>
-            <w:proofErr w:type="spellEnd"/>
-          </w:p>
-        </w:tc>
-        <w:tc>
-          <w:tcPr>
-            <w:tcW w:w="0" w:type="auto"/>
-            <w:hideMark/>
+          </w:p>
+        </w:tc>
+        <w:tc>
+          <w:tcPr>
+            <w:tcW w:w="0" w:type="auto"/>
           </w:tcPr>
           <w:p>
             <w:pPr>
@@ -4642,23 +4665,11 @@
                 <w14:ligatures w14:val="none"/>
               </w:rPr>
             </w:pPr>
-            <w:r>
-              <w:rPr>
-                <w:rFonts w:ascii="Times New Roman" w:eastAsia="Times New Roman" w:hAnsi="Times New Roman" w:cs="Times New Roman"/>
-                <w:kern w:val="0"/>
-                <w:sz w:val="24"/>
-                <w:szCs w:val="24"/>
-                <w:lang w:eastAsia="en-IN" w:bidi="ar-SA"/>
-                <w14:ligatures w14:val="none"/>
-              </w:rPr>
-              <w:t>DELETE</w:t>
-            </w:r>
-          </w:p>
-        </w:tc>
-        <w:tc>
-          <w:tcPr>
-            <w:tcW w:w="0" w:type="auto"/>
-            <w:hideMark/>
+          </w:p>
+        </w:tc>
+        <w:tc>
+          <w:tcPr>
+            <w:tcW w:w="0" w:type="auto"/>
           </w:tcPr>
           <w:p>
             <w:pPr>
@@ -4672,36 +4683,11 @@
                 <w14:ligatures w14:val="none"/>
               </w:rPr>
             </w:pPr>
-            <w:r>
-              <w:rPr>
-                <w:rFonts w:ascii="Times New Roman" w:eastAsia="Times New Roman" w:hAnsi="Times New Roman" w:cs="Times New Roman"/>
-                <w:kern w:val="0"/>
-                <w:sz w:val="24"/>
-                <w:szCs w:val="24"/>
-                <w:lang w:eastAsia="en-IN" w:bidi="ar-SA"/>
-                <w14:ligatures w14:val="none"/>
-              </w:rPr>
-              <w:t xml:space="preserve">Admin, </w:t>
-            </w:r>
-            <w:proofErr w:type="spellStart"/>
-            <w:r>
-              <w:rPr>
-                <w:rFonts w:ascii="Times New Roman" w:eastAsia="Times New Roman" w:hAnsi="Times New Roman" w:cs="Times New Roman"/>
-                <w:kern w:val="0"/>
-                <w:sz w:val="24"/>
-                <w:szCs w:val="24"/>
-                <w:lang w:eastAsia="en-IN" w:bidi="ar-SA"/>
-                <w14:ligatures w14:val="none"/>
-              </w:rPr>
-              <w:t>PortalOperator</w:t>
-            </w:r>
-            <w:proofErr w:type="spellEnd"/>
-          </w:p>
-        </w:tc>
-        <w:tc>
-          <w:tcPr>
-            <w:tcW w:w="0" w:type="auto"/>
-            <w:hideMark/>
+          </w:p>
+        </w:tc>
+        <w:tc>
+          <w:tcPr>
+            <w:tcW w:w="0" w:type="auto"/>
           </w:tcPr>
           <w:p>
             <w:pPr>
@@ -4715,17 +4701,6 @@
                 <w14:ligatures w14:val="none"/>
               </w:rPr>
             </w:pPr>
-            <w:r>
-              <w:rPr>
-                <w:rFonts w:ascii="Times New Roman" w:eastAsia="Times New Roman" w:hAnsi="Times New Roman" w:cs="Times New Roman"/>
-                <w:kern w:val="0"/>
-                <w:sz w:val="24"/>
-                <w:szCs w:val="24"/>
-                <w:lang w:eastAsia="en-IN" w:bidi="ar-SA"/>
-                <w14:ligatures w14:val="none"/>
-              </w:rPr>
-              <w:t>Deletes an agreement and its associated file.</w:t>
-            </w:r>
           </w:p>
         </w:tc>
       </w:tr>
@@ -4752,7 +4727,7 @@
           <w14:ligatures w14:val="none"/>
         </w:rPr>
         <w:pict>
-          <v:rect id="_x0000_i1029" style="width:0;height:1.5pt" o:hralign="center" o:hrstd="t" o:hr="t" fillcolor="#a0a0a0" stroked="f"/>
+          <v:rect id="_x0000_i1028" style="width:0;height:1.5pt" o:hralign="center" o:hrstd="t" o:hr="t" fillcolor="#a0a0a0" stroked="f"/>
         </w:pict>
       </w:r>
     </w:p>
@@ -5957,7 +5932,7 @@
           <w14:ligatures w14:val="none"/>
         </w:rPr>
         <w:pict>
-          <v:rect id="_x0000_i1030" style="width:0;height:1.5pt" o:hralign="center" o:hrstd="t" o:hr="t" fillcolor="#a0a0a0" stroked="f"/>
+          <v:rect id="_x0000_i1029" style="width:0;height:1.5pt" o:hralign="center" o:hrstd="t" o:hr="t" fillcolor="#a0a0a0" stroked="f"/>
         </w:pict>
       </w:r>
     </w:p>
@@ -6026,7 +6001,6 @@
           <w:lang w:eastAsia="en-IN" w:bidi="ar-SA"/>
           <w14:ligatures w14:val="none"/>
         </w:rPr>
-        <w:lastRenderedPageBreak/>
         <w:t>5. Sales Routes (/sales)</w:t>
       </w:r>
     </w:p>
@@ -6684,7 +6658,7 @@
                 <w:lang w:eastAsia="en-IN" w:bidi="ar-SA"/>
                 <w14:ligatures w14:val="none"/>
               </w:rPr>
-              <w:t>GET</w:t>
+              <w:t>DELETE</w:t>
             </w:r>
           </w:p>
         </w:tc>
@@ -6715,21 +6689,8 @@
                 <w:lang w:eastAsia="en-IN" w:bidi="ar-SA"/>
                 <w14:ligatures w14:val="none"/>
               </w:rPr>
-              <w:t xml:space="preserve">Admin, </w:t>
-            </w:r>
-            <w:proofErr w:type="spellStart"/>
-            <w:r>
-              <w:rPr>
-                <w:rFonts w:ascii="Times New Roman" w:eastAsia="Times New Roman" w:hAnsi="Times New Roman" w:cs="Times New Roman"/>
-                <w:kern w:val="0"/>
-                <w:sz w:val="24"/>
-                <w:szCs w:val="24"/>
-                <w:lang w:eastAsia="en-IN" w:bidi="ar-SA"/>
-                <w14:ligatures w14:val="none"/>
-              </w:rPr>
-              <w:t>PortalOperator</w:t>
-            </w:r>
-            <w:proofErr w:type="spellEnd"/>
+              <w:t>Admin</w:t>
+            </w:r>
           </w:p>
         </w:tc>
         <w:tc>
@@ -6759,7 +6720,7 @@
                 <w:lang w:eastAsia="en-IN" w:bidi="ar-SA"/>
                 <w14:ligatures w14:val="none"/>
               </w:rPr>
-              <w:t>Retrieves a single sale record by its ID.</w:t>
+              <w:t>Deletes a sale record.</w:t>
             </w:r>
           </w:p>
         </w:tc>
@@ -6772,7 +6733,6 @@
           <w:tcPr>
             <w:cnfStyle w:val="001000000000" w:firstRow="0" w:lastRow="0" w:firstColumn="1" w:lastColumn="0" w:oddVBand="0" w:evenVBand="0" w:oddHBand="0" w:evenHBand="0" w:firstRowFirstColumn="0" w:firstRowLastColumn="0" w:lastRowFirstColumn="0" w:lastRowLastColumn="0"/>
             <w:tcW w:w="0" w:type="auto"/>
-            <w:hideMark/>
           </w:tcPr>
           <w:p>
             <w:pPr>
@@ -6786,23 +6746,11 @@
                 <w14:ligatures w14:val="none"/>
               </w:rPr>
             </w:pPr>
-            <w:r>
-              <w:rPr>
-                <w:rFonts w:ascii="Times New Roman" w:eastAsia="Times New Roman" w:hAnsi="Times New Roman" w:cs="Times New Roman"/>
-                <w:kern w:val="0"/>
-                <w:sz w:val="24"/>
-                <w:szCs w:val="24"/>
-                <w:lang w:eastAsia="en-IN" w:bidi="ar-SA"/>
-                <w14:ligatures w14:val="none"/>
-              </w:rPr>
-              <w:t>5.4</w:t>
-            </w:r>
-          </w:p>
-        </w:tc>
-        <w:tc>
-          <w:tcPr>
-            <w:tcW w:w="0" w:type="auto"/>
-            <w:hideMark/>
+          </w:p>
+        </w:tc>
+        <w:tc>
+          <w:tcPr>
+            <w:tcW w:w="0" w:type="auto"/>
           </w:tcPr>
           <w:p>
             <w:pPr>
@@ -6817,36 +6765,11 @@
                 <w14:ligatures w14:val="none"/>
               </w:rPr>
             </w:pPr>
-            <w:r>
-              <w:rPr>
-                <w:rFonts w:ascii="Times New Roman" w:eastAsia="Times New Roman" w:hAnsi="Times New Roman" w:cs="Times New Roman"/>
-                <w:kern w:val="0"/>
-                <w:sz w:val="24"/>
-                <w:szCs w:val="24"/>
-                <w:lang w:eastAsia="en-IN" w:bidi="ar-SA"/>
-                <w14:ligatures w14:val="none"/>
-              </w:rPr>
-              <w:t>/:</w:t>
-            </w:r>
-            <w:proofErr w:type="spellStart"/>
-            <w:r>
-              <w:rPr>
-                <w:rFonts w:ascii="Times New Roman" w:eastAsia="Times New Roman" w:hAnsi="Times New Roman" w:cs="Times New Roman"/>
-                <w:kern w:val="0"/>
-                <w:sz w:val="24"/>
-                <w:szCs w:val="24"/>
-                <w:lang w:eastAsia="en-IN" w:bidi="ar-SA"/>
-                <w14:ligatures w14:val="none"/>
-              </w:rPr>
-              <w:t>saleId</w:t>
-            </w:r>
-            <w:proofErr w:type="spellEnd"/>
-          </w:p>
-        </w:tc>
-        <w:tc>
-          <w:tcPr>
-            <w:tcW w:w="0" w:type="auto"/>
-            <w:hideMark/>
+          </w:p>
+        </w:tc>
+        <w:tc>
+          <w:tcPr>
+            <w:tcW w:w="0" w:type="auto"/>
           </w:tcPr>
           <w:p>
             <w:pPr>
@@ -6861,23 +6784,11 @@
                 <w14:ligatures w14:val="none"/>
               </w:rPr>
             </w:pPr>
-            <w:r>
-              <w:rPr>
-                <w:rFonts w:ascii="Times New Roman" w:eastAsia="Times New Roman" w:hAnsi="Times New Roman" w:cs="Times New Roman"/>
-                <w:kern w:val="0"/>
-                <w:sz w:val="24"/>
-                <w:szCs w:val="24"/>
-                <w:lang w:eastAsia="en-IN" w:bidi="ar-SA"/>
-                <w14:ligatures w14:val="none"/>
-              </w:rPr>
-              <w:t>DELETE</w:t>
-            </w:r>
-          </w:p>
-        </w:tc>
-        <w:tc>
-          <w:tcPr>
-            <w:tcW w:w="0" w:type="auto"/>
-            <w:hideMark/>
+          </w:p>
+        </w:tc>
+        <w:tc>
+          <w:tcPr>
+            <w:tcW w:w="0" w:type="auto"/>
           </w:tcPr>
           <w:p>
             <w:pPr>
@@ -6892,23 +6803,11 @@
                 <w14:ligatures w14:val="none"/>
               </w:rPr>
             </w:pPr>
-            <w:r>
-              <w:rPr>
-                <w:rFonts w:ascii="Times New Roman" w:eastAsia="Times New Roman" w:hAnsi="Times New Roman" w:cs="Times New Roman"/>
-                <w:kern w:val="0"/>
-                <w:sz w:val="24"/>
-                <w:szCs w:val="24"/>
-                <w:lang w:eastAsia="en-IN" w:bidi="ar-SA"/>
-                <w14:ligatures w14:val="none"/>
-              </w:rPr>
-              <w:t>Admin</w:t>
-            </w:r>
-          </w:p>
-        </w:tc>
-        <w:tc>
-          <w:tcPr>
-            <w:tcW w:w="0" w:type="auto"/>
-            <w:hideMark/>
+          </w:p>
+        </w:tc>
+        <w:tc>
+          <w:tcPr>
+            <w:tcW w:w="0" w:type="auto"/>
           </w:tcPr>
           <w:p>
             <w:pPr>
@@ -6923,17 +6822,6 @@
                 <w14:ligatures w14:val="none"/>
               </w:rPr>
             </w:pPr>
-            <w:r>
-              <w:rPr>
-                <w:rFonts w:ascii="Times New Roman" w:eastAsia="Times New Roman" w:hAnsi="Times New Roman" w:cs="Times New Roman"/>
-                <w:kern w:val="0"/>
-                <w:sz w:val="24"/>
-                <w:szCs w:val="24"/>
-                <w:lang w:eastAsia="en-IN" w:bidi="ar-SA"/>
-                <w14:ligatures w14:val="none"/>
-              </w:rPr>
-              <w:t>Deletes a sale record.</w:t>
-            </w:r>
           </w:p>
         </w:tc>
       </w:tr>
@@ -6960,7 +6848,7 @@
           <w14:ligatures w14:val="none"/>
         </w:rPr>
         <w:pict>
-          <v:rect id="_x0000_i1031" style="width:0;height:1.5pt" o:hralign="center" o:hrstd="t" o:hr="t" fillcolor="#a0a0a0" stroked="f"/>
+          <v:rect id="_x0000_i1030" style="width:0;height:1.5pt" o:hralign="center" o:hrstd="t" o:hr="t" fillcolor="#a0a0a0" stroked="f"/>
         </w:pict>
       </w:r>
     </w:p>
@@ -7693,7 +7581,7 @@
                 <w:lang w:eastAsia="en-IN" w:bidi="ar-SA"/>
                 <w14:ligatures w14:val="none"/>
               </w:rPr>
-              <w:t>GET</w:t>
+              <w:t>PATCH</w:t>
             </w:r>
           </w:p>
         </w:tc>
@@ -7768,7 +7656,7 @@
                 <w:lang w:eastAsia="en-IN" w:bidi="ar-SA"/>
                 <w14:ligatures w14:val="none"/>
               </w:rPr>
-              <w:t>Retrieves a single listing by its ID.</w:t>
+              <w:t>Updates a listing's details.</w:t>
             </w:r>
           </w:p>
         </w:tc>
@@ -7876,7 +7764,7 @@
                 <w:lang w:eastAsia="en-IN" w:bidi="ar-SA"/>
                 <w14:ligatures w14:val="none"/>
               </w:rPr>
-              <w:t>PATCH</w:t>
+              <w:t>DELETE</w:t>
             </w:r>
           </w:p>
         </w:tc>
@@ -7951,7 +7839,7 @@
                 <w:lang w:eastAsia="en-IN" w:bidi="ar-SA"/>
                 <w14:ligatures w14:val="none"/>
               </w:rPr>
-              <w:t>Updates a listing's details.</w:t>
+              <w:t>Deletes a listing link.</w:t>
             </w:r>
           </w:p>
         </w:tc>
@@ -7964,7 +7852,6 @@
           <w:tcPr>
             <w:cnfStyle w:val="001000000000" w:firstRow="0" w:lastRow="0" w:firstColumn="1" w:lastColumn="0" w:oddVBand="0" w:evenVBand="0" w:oddHBand="0" w:evenHBand="0" w:firstRowFirstColumn="0" w:firstRowLastColumn="0" w:lastRowFirstColumn="0" w:lastRowLastColumn="0"/>
             <w:tcW w:w="0" w:type="auto"/>
-            <w:hideMark/>
           </w:tcPr>
           <w:p>
             <w:pPr>
@@ -7978,23 +7865,11 @@
                 <w14:ligatures w14:val="none"/>
               </w:rPr>
             </w:pPr>
-            <w:r>
-              <w:rPr>
-                <w:rFonts w:ascii="Times New Roman" w:eastAsia="Times New Roman" w:hAnsi="Times New Roman" w:cs="Times New Roman"/>
-                <w:kern w:val="0"/>
-                <w:sz w:val="24"/>
-                <w:szCs w:val="24"/>
-                <w:lang w:eastAsia="en-IN" w:bidi="ar-SA"/>
-                <w14:ligatures w14:val="none"/>
-              </w:rPr>
-              <w:t>6.5</w:t>
-            </w:r>
-          </w:p>
-        </w:tc>
-        <w:tc>
-          <w:tcPr>
-            <w:tcW w:w="0" w:type="auto"/>
-            <w:hideMark/>
+          </w:p>
+        </w:tc>
+        <w:tc>
+          <w:tcPr>
+            <w:tcW w:w="0" w:type="auto"/>
           </w:tcPr>
           <w:p>
             <w:pPr>
@@ -8009,36 +7884,11 @@
                 <w14:ligatures w14:val="none"/>
               </w:rPr>
             </w:pPr>
-            <w:r>
-              <w:rPr>
-                <w:rFonts w:ascii="Times New Roman" w:eastAsia="Times New Roman" w:hAnsi="Times New Roman" w:cs="Times New Roman"/>
-                <w:kern w:val="0"/>
-                <w:sz w:val="24"/>
-                <w:szCs w:val="24"/>
-                <w:lang w:eastAsia="en-IN" w:bidi="ar-SA"/>
-                <w14:ligatures w14:val="none"/>
-              </w:rPr>
-              <w:t>/:</w:t>
-            </w:r>
-            <w:proofErr w:type="spellStart"/>
-            <w:r>
-              <w:rPr>
-                <w:rFonts w:ascii="Times New Roman" w:eastAsia="Times New Roman" w:hAnsi="Times New Roman" w:cs="Times New Roman"/>
-                <w:kern w:val="0"/>
-                <w:sz w:val="24"/>
-                <w:szCs w:val="24"/>
-                <w:lang w:eastAsia="en-IN" w:bidi="ar-SA"/>
-                <w14:ligatures w14:val="none"/>
-              </w:rPr>
-              <w:t>listingId</w:t>
-            </w:r>
-            <w:proofErr w:type="spellEnd"/>
-          </w:p>
-        </w:tc>
-        <w:tc>
-          <w:tcPr>
-            <w:tcW w:w="0" w:type="auto"/>
-            <w:hideMark/>
+          </w:p>
+        </w:tc>
+        <w:tc>
+          <w:tcPr>
+            <w:tcW w:w="0" w:type="auto"/>
           </w:tcPr>
           <w:p>
             <w:pPr>
@@ -8053,23 +7903,11 @@
                 <w14:ligatures w14:val="none"/>
               </w:rPr>
             </w:pPr>
-            <w:r>
-              <w:rPr>
-                <w:rFonts w:ascii="Times New Roman" w:eastAsia="Times New Roman" w:hAnsi="Times New Roman" w:cs="Times New Roman"/>
-                <w:kern w:val="0"/>
-                <w:sz w:val="24"/>
-                <w:szCs w:val="24"/>
-                <w:lang w:eastAsia="en-IN" w:bidi="ar-SA"/>
-                <w14:ligatures w14:val="none"/>
-              </w:rPr>
-              <w:t>DELETE</w:t>
-            </w:r>
-          </w:p>
-        </w:tc>
-        <w:tc>
-          <w:tcPr>
-            <w:tcW w:w="0" w:type="auto"/>
-            <w:hideMark/>
+          </w:p>
+        </w:tc>
+        <w:tc>
+          <w:tcPr>
+            <w:tcW w:w="0" w:type="auto"/>
           </w:tcPr>
           <w:p>
             <w:pPr>
@@ -8084,36 +7922,11 @@
                 <w14:ligatures w14:val="none"/>
               </w:rPr>
             </w:pPr>
-            <w:r>
-              <w:rPr>
-                <w:rFonts w:ascii="Times New Roman" w:eastAsia="Times New Roman" w:hAnsi="Times New Roman" w:cs="Times New Roman"/>
-                <w:kern w:val="0"/>
-                <w:sz w:val="24"/>
-                <w:szCs w:val="24"/>
-                <w:lang w:eastAsia="en-IN" w:bidi="ar-SA"/>
-                <w14:ligatures w14:val="none"/>
-              </w:rPr>
-              <w:t xml:space="preserve">Admin, </w:t>
-            </w:r>
-            <w:proofErr w:type="spellStart"/>
-            <w:r>
-              <w:rPr>
-                <w:rFonts w:ascii="Times New Roman" w:eastAsia="Times New Roman" w:hAnsi="Times New Roman" w:cs="Times New Roman"/>
-                <w:kern w:val="0"/>
-                <w:sz w:val="24"/>
-                <w:szCs w:val="24"/>
-                <w:lang w:eastAsia="en-IN" w:bidi="ar-SA"/>
-                <w14:ligatures w14:val="none"/>
-              </w:rPr>
-              <w:t>PortalOperator</w:t>
-            </w:r>
-            <w:proofErr w:type="spellEnd"/>
-          </w:p>
-        </w:tc>
-        <w:tc>
-          <w:tcPr>
-            <w:tcW w:w="0" w:type="auto"/>
-            <w:hideMark/>
+          </w:p>
+        </w:tc>
+        <w:tc>
+          <w:tcPr>
+            <w:tcW w:w="0" w:type="auto"/>
           </w:tcPr>
           <w:p>
             <w:pPr>
@@ -8128,17 +7941,6 @@
                 <w14:ligatures w14:val="none"/>
               </w:rPr>
             </w:pPr>
-            <w:r>
-              <w:rPr>
-                <w:rFonts w:ascii="Times New Roman" w:eastAsia="Times New Roman" w:hAnsi="Times New Roman" w:cs="Times New Roman"/>
-                <w:kern w:val="0"/>
-                <w:sz w:val="24"/>
-                <w:szCs w:val="24"/>
-                <w:lang w:eastAsia="en-IN" w:bidi="ar-SA"/>
-                <w14:ligatures w14:val="none"/>
-              </w:rPr>
-              <w:t>Deletes a listing link.</w:t>
-            </w:r>
           </w:p>
         </w:tc>
       </w:tr>
@@ -8165,7 +7967,7 @@
           <w14:ligatures w14:val="none"/>
         </w:rPr>
         <w:pict>
-          <v:rect id="_x0000_i1032" style="width:0;height:1.5pt" o:hralign="center" o:hrstd="t" o:hr="t" fillcolor="#a0a0a0" stroked="f"/>
+          <v:rect id="_x0000_i1031" style="width:0;height:1.5pt" o:hralign="center" o:hrstd="t" o:hr="t" fillcolor="#a0a0a0" stroked="f"/>
         </w:pict>
       </w:r>
     </w:p>
@@ -9230,6 +9032,18 @@
       </w:tcPr>
     </w:tblStylePr>
   </w:style>
+  <w:style w:type="character" w:styleId="FollowedHyperlink">
+    <w:name w:val="FollowedHyperlink"/>
+    <w:basedOn w:val="DefaultParagraphFont"/>
+    <w:uiPriority w:val="99"/>
+    <w:semiHidden/>
+    <w:unhideWhenUsed/>
+    <w:rsid w:val="006A55D3"/>
+    <w:rPr>
+      <w:color w:val="954F72" w:themeColor="followedHyperlink"/>
+      <w:u w:val="single"/>
+    </w:rPr>
+  </w:style>
 </w:styles>
 </file>
 

</xml_diff>